<commit_message>
restore bullets to treatment of missing val
</commit_message>
<xml_diff>
--- a/indicators/4-1-1bc.docx
+++ b/indicators/4-1-1bc.docx
@@ -1,6 +1,6 @@
 
 <file path=word/document.xml><?xml version="1.0" encoding="utf-8"?>
-<w:document xmlns:wpc="http://schemas.microsoft.com/office/word/2010/wordprocessingCanvas" xmlns:cx="http://schemas.microsoft.com/office/drawing/2014/chartex" xmlns:cx1="http://schemas.microsoft.com/office/drawing/2015/9/8/chartex" xmlns:cx2="http://schemas.microsoft.com/office/drawing/2015/10/21/chartex" xmlns:cx3="http://schemas.microsoft.com/office/drawing/2016/5/9/chartex" xmlns:cx4="http://schemas.microsoft.com/office/drawing/2016/5/10/chartex" xmlns:cx5="http://schemas.microsoft.com/office/drawing/2016/5/11/chartex" xmlns:cx6="http://schemas.microsoft.com/office/drawing/2016/5/12/chartex" xmlns:cx7="http://schemas.microsoft.com/office/drawing/2016/5/13/chartex" xmlns:cx8="http://schemas.microsoft.com/office/drawing/2016/5/14/chartex" xmlns:mc="http://schemas.openxmlformats.org/markup-compatibility/2006" xmlns:aink="http://schemas.microsoft.com/office/drawing/2016/ink" xmlns:am3d="http://schemas.microsoft.com/office/drawing/2017/model3d" xmlns:o="urn:schemas-microsoft-com:office:office" xmlns:r="http://schemas.openxmlformats.org/officeDocument/2006/relationships" xmlns:m="http://schemas.openxmlformats.org/officeDocument/2006/math" xmlns:v="urn:schemas-microsoft-com:vml" xmlns:wp14="http://schemas.microsoft.com/office/word/2010/wordprocessingDrawing" xmlns:wp="http://schemas.openxmlformats.org/drawingml/2006/wordprocessingDrawing" xmlns:w10="urn:schemas-microsoft-com:office:word" xmlns:w="http://schemas.openxmlformats.org/wordprocessingml/2006/main" xmlns:w14="http://schemas.microsoft.com/office/word/2010/wordml" xmlns:w15="http://schemas.microsoft.com/office/word/2012/wordml" xmlns:w16cid="http://schemas.microsoft.com/office/word/2016/wordml/cid" xmlns:w16se="http://schemas.microsoft.com/office/word/2015/wordml/symex" xmlns:wpg="http://schemas.microsoft.com/office/word/2010/wordprocessingGroup" xmlns:wpi="http://schemas.microsoft.com/office/word/2010/wordprocessingInk" xmlns:wne="http://schemas.microsoft.com/office/word/2006/wordml" xmlns:wps="http://schemas.microsoft.com/office/word/2010/wordprocessingShape" mc:Ignorable="w14 w15 w16se w16cid wp14">
+<w:document xmlns:wpc="http://schemas.microsoft.com/office/word/2010/wordprocessingCanvas" xmlns:cx="http://schemas.microsoft.com/office/drawing/2014/chartex" xmlns:cx1="http://schemas.microsoft.com/office/drawing/2015/9/8/chartex" xmlns:cx2="http://schemas.microsoft.com/office/drawing/2015/10/21/chartex" xmlns:cx3="http://schemas.microsoft.com/office/drawing/2016/5/9/chartex" xmlns:cx4="http://schemas.microsoft.com/office/drawing/2016/5/10/chartex" xmlns:cx5="http://schemas.microsoft.com/office/drawing/2016/5/11/chartex" xmlns:cx6="http://schemas.microsoft.com/office/drawing/2016/5/12/chartex" xmlns:cx7="http://schemas.microsoft.com/office/drawing/2016/5/13/chartex" xmlns:cx8="http://schemas.microsoft.com/office/drawing/2016/5/14/chartex" xmlns:mc="http://schemas.openxmlformats.org/markup-compatibility/2006" xmlns:aink="http://schemas.microsoft.com/office/drawing/2016/ink" xmlns:am3d="http://schemas.microsoft.com/office/drawing/2017/model3d" xmlns:o="urn:schemas-microsoft-com:office:office" xmlns:r="http://schemas.openxmlformats.org/officeDocument/2006/relationships" xmlns:m="http://schemas.openxmlformats.org/officeDocument/2006/math" xmlns:v="urn:schemas-microsoft-com:vml" xmlns:wp14="http://schemas.microsoft.com/office/word/2010/wordprocessingDrawing" xmlns:wp="http://schemas.openxmlformats.org/drawingml/2006/wordprocessingDrawing" xmlns:w10="urn:schemas-microsoft-com:office:word" xmlns:w="http://schemas.openxmlformats.org/wordprocessingml/2006/main" xmlns:w14="http://schemas.microsoft.com/office/word/2010/wordml" xmlns:w15="http://schemas.microsoft.com/office/word/2012/wordml" xmlns:w16cex="http://schemas.microsoft.com/office/word/2018/wordml/cex" xmlns:w16cid="http://schemas.microsoft.com/office/word/2016/wordml/cid" xmlns:w16="http://schemas.microsoft.com/office/word/2018/wordml" xmlns:w16se="http://schemas.microsoft.com/office/word/2015/wordml/symex" xmlns:wpg="http://schemas.microsoft.com/office/word/2010/wordprocessingGroup" xmlns:wpi="http://schemas.microsoft.com/office/word/2010/wordprocessingInk" xmlns:wne="http://schemas.microsoft.com/office/word/2006/wordml" xmlns:wps="http://schemas.microsoft.com/office/word/2010/wordprocessingShape" mc:Ignorable="w14 w15 w16se w16cid w16 w16cex wp14">
   <w:body>
     <w:p>
       <w:pPr>
@@ -1218,7 +1218,15 @@
             </w:pPr>
             <w:bookmarkStart w:id="5" w:name="_Toc455354701"/>
             <w:r>
-              <w:t>Indicator 4.1.1: Proportion of children and young people: (a) in grades 2/3; (b) at the end of primary; and (c) at the end of lower secondary achieving at least a minimum proficiency level in (i) reading and (ii) mathematics, by sex)</w:t>
+              <w:t>Indicator 4.1.1: Proportion of children and young people: (a) in grades 2/3; (b) at the end of primary; and (c) at the end of lower secondary achieving at least a minimum proficiency level in (</w:t>
+            </w:r>
+            <w:proofErr w:type="spellStart"/>
+            <w:r>
+              <w:t>i</w:t>
+            </w:r>
+            <w:proofErr w:type="spellEnd"/>
+            <w:r>
+              <w:t>) reading and (ii) mathematics, by sex)</w:t>
             </w:r>
             <w:bookmarkEnd w:id="5"/>
           </w:p>
@@ -1425,7 +1433,21 @@
               <w:rPr>
                 <w:u w:val="single"/>
               </w:rPr>
-              <w:t xml:space="preserve"> achieving at least a minimum proficiency level in (i) reading and (ii) mathematics, by sex</w:t>
+              <w:t xml:space="preserve"> achieving at least a minimum proficiency level in (</w:t>
+            </w:r>
+            <w:proofErr w:type="spellStart"/>
+            <w:r>
+              <w:rPr>
+                <w:u w:val="single"/>
+              </w:rPr>
+              <w:t>i</w:t>
+            </w:r>
+            <w:proofErr w:type="spellEnd"/>
+            <w:r>
+              <w:rPr>
+                <w:u w:val="single"/>
+              </w:rPr>
+              <w:t>) reading and (ii) mathematics, by sex</w:t>
             </w:r>
           </w:p>
           <w:p>
@@ -1445,8 +1467,13 @@
               <w:pStyle w:val="MText"/>
             </w:pPr>
             <w:r>
-              <w:t>1.2, 1.4, 1.5, 2.1, 2.2, 2.3, 3.1, 3.3, 3.4, 3.7, 3.c, 4.5, 5.3, 5.4, 5.5, 5.b, 7.a, 8.6, 8.7, 8.b, 10.2, 10.6, 12.8, 13.3, 13.b, 16.a</w:t>
-            </w:r>
+              <w:t xml:space="preserve">1.2, 1.4, 1.5, 2.1, 2.2, 2.3, 3.1, 3.3, 3.4, 3.7, 3.c, 4.5, 5.3, 5.4, 5.5, 5.b, 7.a, 8.6, 8.7, 8.b, 10.2, 10.6, 12.8, 13.3, 13.b, </w:t>
+            </w:r>
+            <w:proofErr w:type="gramStart"/>
+            <w:r>
+              <w:t>16.a</w:t>
+            </w:r>
+            <w:proofErr w:type="gramEnd"/>
           </w:p>
         </w:tc>
       </w:tr>
@@ -1475,7 +1502,21 @@
               <w:rPr>
                 <w:rFonts w:ascii="Calibri" w:eastAsia="Times New Roman" w:hAnsi="Calibri" w:cs="Calibri"/>
               </w:rPr>
-              <w:t>0.g. International organisations(s) responsible for global monitoring</w:t>
+              <w:t xml:space="preserve">0.g. International </w:t>
+            </w:r>
+            <w:proofErr w:type="spellStart"/>
+            <w:r>
+              <w:rPr>
+                <w:rFonts w:ascii="Calibri" w:eastAsia="Times New Roman" w:hAnsi="Calibri" w:cs="Calibri"/>
+              </w:rPr>
+              <w:t>organisations</w:t>
+            </w:r>
+            <w:proofErr w:type="spellEnd"/>
+            <w:r>
+              <w:rPr>
+                <w:rFonts w:ascii="Calibri" w:eastAsia="Times New Roman" w:hAnsi="Calibri" w:cs="Calibri"/>
+              </w:rPr>
+              <w:t>(s) responsible for global monitoring</w:t>
             </w:r>
           </w:p>
         </w:tc>
@@ -1684,8 +1725,16 @@
               <w:rPr>
                 <w:rFonts w:ascii="Calibri" w:eastAsia="Times New Roman" w:hAnsi="Calibri" w:cs="Calibri"/>
               </w:rPr>
-              <w:t>1.a. Organisation</w:t>
-            </w:r>
+              <w:t xml:space="preserve">1.a. </w:t>
+            </w:r>
+            <w:proofErr w:type="spellStart"/>
+            <w:r>
+              <w:rPr>
+                <w:rFonts w:ascii="Calibri" w:eastAsia="Times New Roman" w:hAnsi="Calibri" w:cs="Calibri"/>
+              </w:rPr>
+              <w:t>Organisation</w:t>
+            </w:r>
+            <w:proofErr w:type="spellEnd"/>
           </w:p>
         </w:tc>
         <w:tc>
@@ -1788,6 +1837,7 @@
               </w:rPr>
               <w:t xml:space="preserve">1.c. Contact </w:t>
             </w:r>
+            <w:proofErr w:type="spellStart"/>
             <w:r>
               <w:rPr>
                 <w:rFonts w:ascii="Calibri" w:eastAsia="Times New Roman" w:hAnsi="Calibri" w:cs="Calibri"/>
@@ -1798,7 +1848,14 @@
               <w:rPr>
                 <w:rFonts w:ascii="Calibri" w:eastAsia="Times New Roman" w:hAnsi="Calibri" w:cs="Calibri"/>
               </w:rPr>
-              <w:t xml:space="preserve">rganisation </w:t>
+              <w:t>rganisation</w:t>
+            </w:r>
+            <w:proofErr w:type="spellEnd"/>
+            <w:r>
+              <w:rPr>
+                <w:rFonts w:ascii="Calibri" w:eastAsia="Times New Roman" w:hAnsi="Calibri" w:cs="Calibri"/>
+              </w:rPr>
+              <w:t xml:space="preserve"> </w:t>
             </w:r>
             <w:r>
               <w:rPr>
@@ -2631,7 +2688,55 @@
               <w:pStyle w:val="MText"/>
             </w:pPr>
             <w:r>
-              <w:t>Various cross-national learning assessments including: Programme d'analyse des systèmes éducatifs de la CONFEMEN (PASEC), Progress in International Reading Literacy Study (PIRLS), Programme for International Student Assessment (PISA), Southern and Eastern Africa Consortium for Monitoring Educational Quality (SACMEQ), Tercer Estudio Regional Comparativo y Explicativo (TERCE) and Trends in International Mathematics and Science Study (TIMSS). (a) Short-term strategy: Use national large-scale representative assessment data from cross-national assessments even though the performance levels may not be directly comparable. (b) Medium-term strategy: Use a global reporting scale based on either a new test or the statistical linking of national, regional and cross-national assessments.</w:t>
+              <w:t xml:space="preserve">Various cross-national learning assessments including: Programme </w:t>
+            </w:r>
+            <w:proofErr w:type="spellStart"/>
+            <w:r>
+              <w:t>d'analyse</w:t>
+            </w:r>
+            <w:proofErr w:type="spellEnd"/>
+            <w:r>
+              <w:t xml:space="preserve"> des </w:t>
+            </w:r>
+            <w:proofErr w:type="spellStart"/>
+            <w:r>
+              <w:t>systèmes</w:t>
+            </w:r>
+            <w:proofErr w:type="spellEnd"/>
+            <w:r>
+              <w:t xml:space="preserve"> </w:t>
+            </w:r>
+            <w:proofErr w:type="spellStart"/>
+            <w:r>
+              <w:t>éducatifs</w:t>
+            </w:r>
+            <w:proofErr w:type="spellEnd"/>
+            <w:r>
+              <w:t xml:space="preserve"> de la CONFEMEN (PASEC), Progress in International Reading Literacy Study (PIRLS), Programme for International Student Assessment (PISA), Southern and Eastern Africa Consortium for Monitoring Educational Quality (SACMEQ), Tercer </w:t>
+            </w:r>
+            <w:proofErr w:type="spellStart"/>
+            <w:r>
+              <w:t>Estudio</w:t>
+            </w:r>
+            <w:proofErr w:type="spellEnd"/>
+            <w:r>
+              <w:t xml:space="preserve"> Regional </w:t>
+            </w:r>
+            <w:proofErr w:type="spellStart"/>
+            <w:r>
+              <w:t>Comparativo</w:t>
+            </w:r>
+            <w:proofErr w:type="spellEnd"/>
+            <w:r>
+              <w:t xml:space="preserve"> y </w:t>
+            </w:r>
+            <w:proofErr w:type="spellStart"/>
+            <w:r>
+              <w:t>Explicativo</w:t>
+            </w:r>
+            <w:proofErr w:type="spellEnd"/>
+            <w:r>
+              <w:t xml:space="preserve"> (TERCE) and Trends in International Mathematics and Science Study (TIMSS). (a) Short-term strategy: Use national large-scale representative assessment data from cross-national assessments even though the performance levels may not be directly comparable. (b) Medium-term strategy: Use a global reporting scale based on either a new test or the statistical linking of national, regional and cross-national assessments.</w:t>
             </w:r>
           </w:p>
         </w:tc>
@@ -2933,7 +3038,63 @@
             </w:r>
             <w:r>
               <w:lastRenderedPageBreak/>
-              <w:t>Educational Achievement (IEA), Laboratorio Latinoamericano de Evaluación de la Calidad de la Educación (LLECE), the Organisation for Economic Co-operation and Development (OECD), Programme d'Analyse des Systèmes Educatifs de la CONFEMEN (PASEC) and Southern and Eastern Africa Consortium for Monitoring Educational Quality (SACMEQ).</w:t>
+              <w:t xml:space="preserve">Educational Achievement (IEA), </w:t>
+            </w:r>
+            <w:proofErr w:type="spellStart"/>
+            <w:r>
+              <w:t>Laboratorio</w:t>
+            </w:r>
+            <w:proofErr w:type="spellEnd"/>
+            <w:r>
+              <w:t xml:space="preserve"> </w:t>
+            </w:r>
+            <w:proofErr w:type="spellStart"/>
+            <w:r>
+              <w:t>Latinoamericano</w:t>
+            </w:r>
+            <w:proofErr w:type="spellEnd"/>
+            <w:r>
+              <w:t xml:space="preserve"> de </w:t>
+            </w:r>
+            <w:proofErr w:type="spellStart"/>
+            <w:r>
+              <w:t>Evaluación</w:t>
+            </w:r>
+            <w:proofErr w:type="spellEnd"/>
+            <w:r>
+              <w:t xml:space="preserve"> de la Calidad de la </w:t>
+            </w:r>
+            <w:proofErr w:type="spellStart"/>
+            <w:r>
+              <w:t>Educación</w:t>
+            </w:r>
+            <w:proofErr w:type="spellEnd"/>
+            <w:r>
+              <w:t xml:space="preserve"> (LLECE), the Organisation for Economic Co-operation and Development (OECD), Programme </w:t>
+            </w:r>
+            <w:proofErr w:type="spellStart"/>
+            <w:r>
+              <w:t>d'Analyse</w:t>
+            </w:r>
+            <w:proofErr w:type="spellEnd"/>
+            <w:r>
+              <w:t xml:space="preserve"> des </w:t>
+            </w:r>
+            <w:proofErr w:type="spellStart"/>
+            <w:r>
+              <w:t>Systèmes</w:t>
+            </w:r>
+            <w:proofErr w:type="spellEnd"/>
+            <w:r>
+              <w:t xml:space="preserve"> </w:t>
+            </w:r>
+            <w:proofErr w:type="spellStart"/>
+            <w:r>
+              <w:t>Educatifs</w:t>
+            </w:r>
+            <w:proofErr w:type="spellEnd"/>
+            <w:r>
+              <w:t xml:space="preserve"> de la CONFEMEN (PASEC) and Southern and Eastern Africa Consortium for Monitoring Educational Quality (SACMEQ).</w:t>
             </w:r>
           </w:p>
         </w:tc>
@@ -3451,7 +3612,23 @@
                 <w:rStyle w:val="MTextChar"/>
                 <w:rFonts w:asciiTheme="minorHAnsi" w:hAnsiTheme="minorHAnsi" w:cstheme="minorHAnsi"/>
               </w:rPr>
-              <w:t>households is under consideration but may be very costly and difficult to administer and unlikely to be available on the scale needed within the next 3-5 years. Finally, the calculation of this indicator requires specific information on the ages of children participating in assessments to create globally-comparable data. The ages of children reported by the head of the household might not be consistent and reliable so the calculation of the indicator may be even more challenging. Due to the complication in assessing out-of-school children and the main focus on improving education system, the UIS is taking a stepping stone approach. It will concentrate on assessing children in school in the medium term, where much data are available, then develop more coherent implementation plan to assess out-of-school children in the longer term.</w:t>
+              <w:t xml:space="preserve">households is under consideration but may be very costly and difficult to administer and unlikely to be available on the scale needed within the next 3-5 years. Finally, the calculation of this indicator requires specific information on the ages of children participating in assessments to create globally-comparable data. The ages of children reported by the head of the household might not be consistent and reliable so the calculation of the indicator may be even more challenging. Due to the complication in assessing out-of-school children and the main focus on improving education system, the UIS is taking a stepping stone approach. It will concentrate on assessing children in school in the medium term, where much data </w:t>
+            </w:r>
+            <w:proofErr w:type="gramStart"/>
+            <w:r>
+              <w:rPr>
+                <w:rStyle w:val="MTextChar"/>
+                <w:rFonts w:asciiTheme="minorHAnsi" w:hAnsiTheme="minorHAnsi" w:cstheme="minorHAnsi"/>
+              </w:rPr>
+              <w:t>are</w:t>
+            </w:r>
+            <w:proofErr w:type="gramEnd"/>
+            <w:r>
+              <w:rPr>
+                <w:rStyle w:val="MTextChar"/>
+                <w:rFonts w:asciiTheme="minorHAnsi" w:hAnsiTheme="minorHAnsi" w:cstheme="minorHAnsi"/>
+              </w:rPr>
+              <w:t xml:space="preserve"> available, then develop more coherent implementation plan to assess out-of-school children in the longer term.</w:t>
             </w:r>
           </w:p>
         </w:tc>
@@ -3564,8 +3741,10 @@
                 <w:sz w:val="21"/>
                 <w:szCs w:val="21"/>
               </w:rPr>
-              <w:t>Performance above the minimum level, PLtn,s,</w:t>
-            </w:r>
+              <w:t xml:space="preserve">Performance above the minimum level, </w:t>
+            </w:r>
+            <w:proofErr w:type="spellStart"/>
+            <w:proofErr w:type="gramStart"/>
             <w:r>
               <w:rPr>
                 <w:rFonts w:asciiTheme="minorHAnsi" w:hAnsiTheme="minorHAnsi"/>
@@ -3573,8 +3752,10 @@
                 <w:sz w:val="21"/>
                 <w:szCs w:val="21"/>
               </w:rPr>
-              <w:t xml:space="preserve"> </w:t>
-            </w:r>
+              <w:t>PLtn,s</w:t>
+            </w:r>
+            <w:proofErr w:type="spellEnd"/>
+            <w:proofErr w:type="gramEnd"/>
             <w:r>
               <w:rPr>
                 <w:rFonts w:asciiTheme="minorHAnsi" w:hAnsiTheme="minorHAnsi"/>
@@ -3582,20 +3763,38 @@
                 <w:sz w:val="21"/>
                 <w:szCs w:val="21"/>
               </w:rPr>
-              <w:t>above minimum = p</w:t>
-            </w:r>
-          </w:p>
-          <w:p>
-            <w:pPr>
-              <w:pStyle w:val="form-control-static"/>
-              <w:shd w:val="clear" w:color="auto" w:fill="FFFFFF"/>
-              <w:spacing w:before="0" w:beforeAutospacing="0" w:after="0" w:afterAutospacing="0"/>
+              <w:t>,</w:t>
+            </w:r>
+            <w:r>
               <w:rPr>
                 <w:rFonts w:asciiTheme="minorHAnsi" w:hAnsiTheme="minorHAnsi"/>
                 <w:color w:val="4A4A4A"/>
                 <w:sz w:val="21"/>
                 <w:szCs w:val="21"/>
               </w:rPr>
+              <w:t xml:space="preserve"> </w:t>
+            </w:r>
+            <w:r>
+              <w:rPr>
+                <w:rFonts w:asciiTheme="minorHAnsi" w:hAnsiTheme="minorHAnsi"/>
+                <w:color w:val="4A4A4A"/>
+                <w:sz w:val="21"/>
+                <w:szCs w:val="21"/>
+              </w:rPr>
+              <w:t>above minimum = p</w:t>
+            </w:r>
+          </w:p>
+          <w:p>
+            <w:pPr>
+              <w:pStyle w:val="form-control-static"/>
+              <w:shd w:val="clear" w:color="auto" w:fill="FFFFFF"/>
+              <w:spacing w:before="0" w:beforeAutospacing="0" w:after="0" w:afterAutospacing="0"/>
+              <w:rPr>
+                <w:rFonts w:asciiTheme="minorHAnsi" w:hAnsiTheme="minorHAnsi"/>
+                <w:color w:val="4A4A4A"/>
+                <w:sz w:val="21"/>
+                <w:szCs w:val="21"/>
+              </w:rPr>
             </w:pPr>
           </w:p>
           <w:p>
@@ -3603,7 +3802,39 @@
               <w:pStyle w:val="MText"/>
             </w:pPr>
             <w:r>
-              <w:t>where p is the percentage of students in a learning assessment at stage of education n, in subject s in any year (t-i) where 0 ? i ? 5, who has achieved the level of proficiency that is greater than a pre-defined minimum standard, Smin. The minimum standard is defined by the global education community taking into consideration regional differences.</w:t>
+              <w:t>where p is the percentage of students in a learning assessment at stage of education n, in subject s in any year (t-</w:t>
+            </w:r>
+            <w:proofErr w:type="spellStart"/>
+            <w:r>
+              <w:t>i</w:t>
+            </w:r>
+            <w:proofErr w:type="spellEnd"/>
+            <w:r>
+              <w:t xml:space="preserve">) where </w:t>
+            </w:r>
+            <w:proofErr w:type="gramStart"/>
+            <w:r>
+              <w:t>0 ?</w:t>
+            </w:r>
+            <w:proofErr w:type="gramEnd"/>
+            <w:r>
+              <w:t xml:space="preserve"> </w:t>
+            </w:r>
+            <w:proofErr w:type="spellStart"/>
+            <w:r>
+              <w:t>i</w:t>
+            </w:r>
+            <w:proofErr w:type="spellEnd"/>
+            <w:r>
+              <w:t xml:space="preserve"> ? 5, who has achieved the level of proficiency that is greater than a pre-defined minimum standard, </w:t>
+            </w:r>
+            <w:proofErr w:type="spellStart"/>
+            <w:r>
+              <w:t>Smin</w:t>
+            </w:r>
+            <w:proofErr w:type="spellEnd"/>
+            <w:r>
+              <w:t>. The minimum standard is defined by the global education community taking into consideration regional differences.</w:t>
             </w:r>
           </w:p>
         </w:tc>
@@ -3735,7 +3966,21 @@
               <w:rPr>
                 <w:rFonts w:ascii="Calibri" w:eastAsia="Times New Roman" w:hAnsi="Calibri" w:cs="Calibri"/>
               </w:rPr>
-              <w:t>4.f. Treatment of missing values (i) at country level and (ii) at regional level</w:t>
+              <w:t>4.f. Treatment of missing values (</w:t>
+            </w:r>
+            <w:proofErr w:type="spellStart"/>
+            <w:r>
+              <w:rPr>
+                <w:rFonts w:ascii="Calibri" w:eastAsia="Times New Roman" w:hAnsi="Calibri" w:cs="Calibri"/>
+              </w:rPr>
+              <w:t>i</w:t>
+            </w:r>
+            <w:proofErr w:type="spellEnd"/>
+            <w:r>
+              <w:rPr>
+                <w:rFonts w:ascii="Calibri" w:eastAsia="Times New Roman" w:hAnsi="Calibri" w:cs="Calibri"/>
+              </w:rPr>
+              <w:t>) at country level and (ii) at regional level</w:t>
             </w:r>
           </w:p>
         </w:tc>
@@ -3765,44 +4010,26 @@
           </w:p>
           <w:p>
             <w:pPr>
-              <w:pStyle w:val="Heading5"/>
-              <w:keepNext w:val="0"/>
-              <w:keepLines w:val="0"/>
+              <w:pStyle w:val="Default"/>
               <w:numPr>
                 <w:ilvl w:val="0"/>
-                <w:numId w:val="24"/>
+                <w:numId w:val="14"/>
               </w:numPr>
-              <w:shd w:val="clear" w:color="auto" w:fill="FFFFFF"/>
-              <w:spacing w:before="0" w:line="240" w:lineRule="auto"/>
-              <w:ind w:left="360"/>
-              <w:rPr>
-                <w:rFonts w:asciiTheme="minorHAnsi" w:hAnsiTheme="minorHAnsi" w:cs="Times New Roman"/>
-                <w:color w:val="1C75BC"/>
+              <w:rPr>
+                <w:rFonts w:asciiTheme="minorHAnsi" w:hAnsiTheme="minorHAnsi" w:cstheme="minorHAnsi"/>
+                <w:color w:val="2E74B5" w:themeColor="accent1" w:themeShade="BF"/>
                 <w:sz w:val="21"/>
                 <w:szCs w:val="21"/>
               </w:rPr>
             </w:pPr>
             <w:r>
               <w:rPr>
-                <w:rFonts w:asciiTheme="minorHAnsi" w:hAnsiTheme="minorHAnsi"/>
-                <w:b/>
-                <w:bCs/>
-                <w:color w:val="1C75BC"/>
+                <w:rFonts w:asciiTheme="minorHAnsi" w:hAnsiTheme="minorHAnsi" w:cstheme="minorHAnsi"/>
+                <w:color w:val="2E74B5" w:themeColor="accent1" w:themeShade="BF"/>
                 <w:sz w:val="21"/>
                 <w:szCs w:val="21"/>
               </w:rPr>
-              <w:t>At country level</w:t>
-            </w:r>
-            <w:r>
-              <w:rPr>
-                <w:rFonts w:asciiTheme="minorHAnsi" w:hAnsiTheme="minorHAnsi"/>
-                <w:b/>
-                <w:bCs/>
-                <w:color w:val="1C75BC"/>
-                <w:sz w:val="21"/>
-                <w:szCs w:val="21"/>
-              </w:rPr>
-              <w:t>:</w:t>
+              <w:t xml:space="preserve">At country level: </w:t>
             </w:r>
           </w:p>
           <w:p>
@@ -3829,44 +4056,26 @@
           </w:p>
           <w:p>
             <w:pPr>
-              <w:pStyle w:val="Heading5"/>
-              <w:keepNext w:val="0"/>
-              <w:keepLines w:val="0"/>
+              <w:pStyle w:val="Default"/>
               <w:numPr>
                 <w:ilvl w:val="0"/>
-                <w:numId w:val="24"/>
+                <w:numId w:val="14"/>
               </w:numPr>
-              <w:shd w:val="clear" w:color="auto" w:fill="FFFFFF"/>
-              <w:spacing w:before="0" w:line="240" w:lineRule="auto"/>
-              <w:ind w:left="360"/>
-              <w:rPr>
-                <w:rFonts w:asciiTheme="minorHAnsi" w:hAnsiTheme="minorHAnsi"/>
-                <w:color w:val="1C75BC"/>
+              <w:rPr>
+                <w:rFonts w:asciiTheme="minorHAnsi" w:hAnsiTheme="minorHAnsi" w:cstheme="minorHAnsi"/>
+                <w:color w:val="2E74B5" w:themeColor="accent1" w:themeShade="BF"/>
                 <w:sz w:val="21"/>
                 <w:szCs w:val="21"/>
               </w:rPr>
             </w:pPr>
             <w:r>
               <w:rPr>
-                <w:rFonts w:asciiTheme="minorHAnsi" w:hAnsiTheme="minorHAnsi"/>
-                <w:b/>
-                <w:bCs/>
-                <w:color w:val="1C75BC"/>
+                <w:rFonts w:asciiTheme="minorHAnsi" w:hAnsiTheme="minorHAnsi" w:cstheme="minorHAnsi"/>
+                <w:color w:val="2E74B5" w:themeColor="accent1" w:themeShade="BF"/>
                 <w:sz w:val="21"/>
                 <w:szCs w:val="21"/>
               </w:rPr>
-              <w:t>At regional and global levels</w:t>
-            </w:r>
-            <w:r>
-              <w:rPr>
-                <w:rFonts w:asciiTheme="minorHAnsi" w:hAnsiTheme="minorHAnsi"/>
-                <w:b/>
-                <w:bCs/>
-                <w:color w:val="1C75BC"/>
-                <w:sz w:val="21"/>
-                <w:szCs w:val="21"/>
-              </w:rPr>
-              <w:t>:</w:t>
+              <w:t xml:space="preserve">At regional and global levels: </w:t>
             </w:r>
           </w:p>
           <w:p>
@@ -4072,6 +4281,7 @@
               <w:rPr>
                 <w:rFonts w:ascii="Calibri" w:eastAsia="Times New Roman" w:hAnsi="Calibri" w:cs="Calibri"/>
               </w:rPr>
+              <w:lastRenderedPageBreak/>
               <w:t>4.</w:t>
             </w:r>
             <w:r>
@@ -4148,7 +4358,6 @@
               <w:rPr>
                 <w:rFonts w:ascii="Calibri" w:eastAsia="Times New Roman" w:hAnsi="Calibri" w:cs="Calibri"/>
               </w:rPr>
-              <w:lastRenderedPageBreak/>
               <w:t>4.</w:t>
             </w:r>
             <w:r>
@@ -4888,7 +5097,23 @@
               <w:pStyle w:val="MText"/>
             </w:pPr>
             <w:r>
-              <w:t>Programme d’analyse des systems éducatifs de la CONFEMEN (PASEC):</w:t>
+              <w:t xml:space="preserve">Programme </w:t>
+            </w:r>
+            <w:proofErr w:type="spellStart"/>
+            <w:r>
+              <w:t>d’analyse</w:t>
+            </w:r>
+            <w:proofErr w:type="spellEnd"/>
+            <w:r>
+              <w:t xml:space="preserve"> des systems </w:t>
+            </w:r>
+            <w:proofErr w:type="spellStart"/>
+            <w:r>
+              <w:t>éducatifs</w:t>
+            </w:r>
+            <w:proofErr w:type="spellEnd"/>
+            <w:r>
+              <w:t xml:space="preserve"> de la CONFEMEN (PASEC):</w:t>
             </w:r>
             <w:r>
               <w:rPr>
@@ -4953,7 +5178,6 @@
               <w:pStyle w:val="MText"/>
             </w:pPr>
             <w:r>
-              <w:lastRenderedPageBreak/>
               <w:t xml:space="preserve">Programme for International Student Assessment (PISA): </w:t>
             </w:r>
             <w:hyperlink r:id="rId11" w:history="1">
@@ -5014,7 +5238,31 @@
               <w:pStyle w:val="MText"/>
             </w:pPr>
             <w:r>
-              <w:t xml:space="preserve">Tercer Estudio Regional Comparativo y Explicativo (TERCE): </w:t>
+              <w:t xml:space="preserve">Tercer </w:t>
+            </w:r>
+            <w:proofErr w:type="spellStart"/>
+            <w:r>
+              <w:t>Estudio</w:t>
+            </w:r>
+            <w:proofErr w:type="spellEnd"/>
+            <w:r>
+              <w:t xml:space="preserve"> Regional </w:t>
+            </w:r>
+            <w:proofErr w:type="spellStart"/>
+            <w:r>
+              <w:t>Comparativo</w:t>
+            </w:r>
+            <w:proofErr w:type="spellEnd"/>
+            <w:r>
+              <w:t xml:space="preserve"> y </w:t>
+            </w:r>
+            <w:proofErr w:type="spellStart"/>
+            <w:r>
+              <w:t>Explicativo</w:t>
+            </w:r>
+            <w:proofErr w:type="spellEnd"/>
+            <w:r>
+              <w:t xml:space="preserve"> (TERCE): </w:t>
             </w:r>
             <w:hyperlink r:id="rId13" w:history="1">
               <w:r>
@@ -5076,7 +5324,7 @@
 </file>
 
 <file path=word/endnotes.xml><?xml version="1.0" encoding="utf-8"?>
-<w:endnotes xmlns:wpc="http://schemas.microsoft.com/office/word/2010/wordprocessingCanvas" xmlns:cx="http://schemas.microsoft.com/office/drawing/2014/chartex" xmlns:cx1="http://schemas.microsoft.com/office/drawing/2015/9/8/chartex" xmlns:cx2="http://schemas.microsoft.com/office/drawing/2015/10/21/chartex" xmlns:cx3="http://schemas.microsoft.com/office/drawing/2016/5/9/chartex" xmlns:cx4="http://schemas.microsoft.com/office/drawing/2016/5/10/chartex" xmlns:cx5="http://schemas.microsoft.com/office/drawing/2016/5/11/chartex" xmlns:cx6="http://schemas.microsoft.com/office/drawing/2016/5/12/chartex" xmlns:cx7="http://schemas.microsoft.com/office/drawing/2016/5/13/chartex" xmlns:cx8="http://schemas.microsoft.com/office/drawing/2016/5/14/chartex" xmlns:mc="http://schemas.openxmlformats.org/markup-compatibility/2006" xmlns:aink="http://schemas.microsoft.com/office/drawing/2016/ink" xmlns:am3d="http://schemas.microsoft.com/office/drawing/2017/model3d" xmlns:o="urn:schemas-microsoft-com:office:office" xmlns:r="http://schemas.openxmlformats.org/officeDocument/2006/relationships" xmlns:m="http://schemas.openxmlformats.org/officeDocument/2006/math" xmlns:v="urn:schemas-microsoft-com:vml" xmlns:wp14="http://schemas.microsoft.com/office/word/2010/wordprocessingDrawing" xmlns:wp="http://schemas.openxmlformats.org/drawingml/2006/wordprocessingDrawing" xmlns:w10="urn:schemas-microsoft-com:office:word" xmlns:w="http://schemas.openxmlformats.org/wordprocessingml/2006/main" xmlns:w14="http://schemas.microsoft.com/office/word/2010/wordml" xmlns:w15="http://schemas.microsoft.com/office/word/2012/wordml" xmlns:w16cid="http://schemas.microsoft.com/office/word/2016/wordml/cid" xmlns:w16se="http://schemas.microsoft.com/office/word/2015/wordml/symex" xmlns:wpg="http://schemas.microsoft.com/office/word/2010/wordprocessingGroup" xmlns:wpi="http://schemas.microsoft.com/office/word/2010/wordprocessingInk" xmlns:wne="http://schemas.microsoft.com/office/word/2006/wordml" xmlns:wps="http://schemas.microsoft.com/office/word/2010/wordprocessingShape" mc:Ignorable="w14 w15 w16se w16cid wp14">
+<w:endnotes xmlns:wpc="http://schemas.microsoft.com/office/word/2010/wordprocessingCanvas" xmlns:cx="http://schemas.microsoft.com/office/drawing/2014/chartex" xmlns:cx1="http://schemas.microsoft.com/office/drawing/2015/9/8/chartex" xmlns:cx2="http://schemas.microsoft.com/office/drawing/2015/10/21/chartex" xmlns:cx3="http://schemas.microsoft.com/office/drawing/2016/5/9/chartex" xmlns:cx4="http://schemas.microsoft.com/office/drawing/2016/5/10/chartex" xmlns:cx5="http://schemas.microsoft.com/office/drawing/2016/5/11/chartex" xmlns:cx6="http://schemas.microsoft.com/office/drawing/2016/5/12/chartex" xmlns:cx7="http://schemas.microsoft.com/office/drawing/2016/5/13/chartex" xmlns:cx8="http://schemas.microsoft.com/office/drawing/2016/5/14/chartex" xmlns:mc="http://schemas.openxmlformats.org/markup-compatibility/2006" xmlns:aink="http://schemas.microsoft.com/office/drawing/2016/ink" xmlns:am3d="http://schemas.microsoft.com/office/drawing/2017/model3d" xmlns:o="urn:schemas-microsoft-com:office:office" xmlns:r="http://schemas.openxmlformats.org/officeDocument/2006/relationships" xmlns:m="http://schemas.openxmlformats.org/officeDocument/2006/math" xmlns:v="urn:schemas-microsoft-com:vml" xmlns:wp14="http://schemas.microsoft.com/office/word/2010/wordprocessingDrawing" xmlns:wp="http://schemas.openxmlformats.org/drawingml/2006/wordprocessingDrawing" xmlns:w10="urn:schemas-microsoft-com:office:word" xmlns:w="http://schemas.openxmlformats.org/wordprocessingml/2006/main" xmlns:w14="http://schemas.microsoft.com/office/word/2010/wordml" xmlns:w15="http://schemas.microsoft.com/office/word/2012/wordml" xmlns:w16cex="http://schemas.microsoft.com/office/word/2018/wordml/cex" xmlns:w16cid="http://schemas.microsoft.com/office/word/2016/wordml/cid" xmlns:w16="http://schemas.microsoft.com/office/word/2018/wordml" xmlns:w16se="http://schemas.microsoft.com/office/word/2015/wordml/symex" xmlns:wpg="http://schemas.microsoft.com/office/word/2010/wordprocessingGroup" xmlns:wpi="http://schemas.microsoft.com/office/word/2010/wordprocessingInk" xmlns:wne="http://schemas.microsoft.com/office/word/2006/wordml" xmlns:wps="http://schemas.microsoft.com/office/word/2010/wordprocessingShape" mc:Ignorable="w14 w15 w16se w16cid w16 w16cex wp14">
   <w:endnote w:type="separator" w:id="-1">
     <w:p>
       <w:pPr>
@@ -5101,7 +5349,7 @@
 </file>
 
 <file path=word/footer1.xml><?xml version="1.0" encoding="utf-8"?>
-<w:ftr xmlns:wpc="http://schemas.microsoft.com/office/word/2010/wordprocessingCanvas" xmlns:cx="http://schemas.microsoft.com/office/drawing/2014/chartex" xmlns:cx1="http://schemas.microsoft.com/office/drawing/2015/9/8/chartex" xmlns:cx2="http://schemas.microsoft.com/office/drawing/2015/10/21/chartex" xmlns:cx3="http://schemas.microsoft.com/office/drawing/2016/5/9/chartex" xmlns:cx4="http://schemas.microsoft.com/office/drawing/2016/5/10/chartex" xmlns:cx5="http://schemas.microsoft.com/office/drawing/2016/5/11/chartex" xmlns:cx6="http://schemas.microsoft.com/office/drawing/2016/5/12/chartex" xmlns:cx7="http://schemas.microsoft.com/office/drawing/2016/5/13/chartex" xmlns:cx8="http://schemas.microsoft.com/office/drawing/2016/5/14/chartex" xmlns:mc="http://schemas.openxmlformats.org/markup-compatibility/2006" xmlns:aink="http://schemas.microsoft.com/office/drawing/2016/ink" xmlns:am3d="http://schemas.microsoft.com/office/drawing/2017/model3d" xmlns:o="urn:schemas-microsoft-com:office:office" xmlns:r="http://schemas.openxmlformats.org/officeDocument/2006/relationships" xmlns:m="http://schemas.openxmlformats.org/officeDocument/2006/math" xmlns:v="urn:schemas-microsoft-com:vml" xmlns:wp14="http://schemas.microsoft.com/office/word/2010/wordprocessingDrawing" xmlns:wp="http://schemas.openxmlformats.org/drawingml/2006/wordprocessingDrawing" xmlns:w10="urn:schemas-microsoft-com:office:word" xmlns:w="http://schemas.openxmlformats.org/wordprocessingml/2006/main" xmlns:w14="http://schemas.microsoft.com/office/word/2010/wordml" xmlns:w15="http://schemas.microsoft.com/office/word/2012/wordml" xmlns:w16cid="http://schemas.microsoft.com/office/word/2016/wordml/cid" xmlns:w16se="http://schemas.microsoft.com/office/word/2015/wordml/symex" xmlns:wpg="http://schemas.microsoft.com/office/word/2010/wordprocessingGroup" xmlns:wpi="http://schemas.microsoft.com/office/word/2010/wordprocessingInk" xmlns:wne="http://schemas.microsoft.com/office/word/2006/wordml" xmlns:wps="http://schemas.microsoft.com/office/word/2010/wordprocessingShape" mc:Ignorable="w14 w15 w16se w16cid wp14">
+<w:ftr xmlns:wpc="http://schemas.microsoft.com/office/word/2010/wordprocessingCanvas" xmlns:cx="http://schemas.microsoft.com/office/drawing/2014/chartex" xmlns:cx1="http://schemas.microsoft.com/office/drawing/2015/9/8/chartex" xmlns:cx2="http://schemas.microsoft.com/office/drawing/2015/10/21/chartex" xmlns:cx3="http://schemas.microsoft.com/office/drawing/2016/5/9/chartex" xmlns:cx4="http://schemas.microsoft.com/office/drawing/2016/5/10/chartex" xmlns:cx5="http://schemas.microsoft.com/office/drawing/2016/5/11/chartex" xmlns:cx6="http://schemas.microsoft.com/office/drawing/2016/5/12/chartex" xmlns:cx7="http://schemas.microsoft.com/office/drawing/2016/5/13/chartex" xmlns:cx8="http://schemas.microsoft.com/office/drawing/2016/5/14/chartex" xmlns:mc="http://schemas.openxmlformats.org/markup-compatibility/2006" xmlns:aink="http://schemas.microsoft.com/office/drawing/2016/ink" xmlns:am3d="http://schemas.microsoft.com/office/drawing/2017/model3d" xmlns:o="urn:schemas-microsoft-com:office:office" xmlns:r="http://schemas.openxmlformats.org/officeDocument/2006/relationships" xmlns:m="http://schemas.openxmlformats.org/officeDocument/2006/math" xmlns:v="urn:schemas-microsoft-com:vml" xmlns:wp14="http://schemas.microsoft.com/office/word/2010/wordprocessingDrawing" xmlns:wp="http://schemas.openxmlformats.org/drawingml/2006/wordprocessingDrawing" xmlns:w10="urn:schemas-microsoft-com:office:word" xmlns:w="http://schemas.openxmlformats.org/wordprocessingml/2006/main" xmlns:w14="http://schemas.microsoft.com/office/word/2010/wordml" xmlns:w15="http://schemas.microsoft.com/office/word/2012/wordml" xmlns:w16cex="http://schemas.microsoft.com/office/word/2018/wordml/cex" xmlns:w16cid="http://schemas.microsoft.com/office/word/2016/wordml/cid" xmlns:w16="http://schemas.microsoft.com/office/word/2018/wordml" xmlns:w16se="http://schemas.microsoft.com/office/word/2015/wordml/symex" xmlns:wpg="http://schemas.microsoft.com/office/word/2010/wordprocessingGroup" xmlns:wpi="http://schemas.microsoft.com/office/word/2010/wordprocessingInk" xmlns:wne="http://schemas.microsoft.com/office/word/2006/wordml" xmlns:wps="http://schemas.microsoft.com/office/word/2010/wordprocessingShape" mc:Ignorable="w14 w15 w16se w16cid w16 w16cex wp14">
   <w:sdt>
     <w:sdtPr>
       <w:id w:val="819160148"/>
@@ -5154,7 +5402,7 @@
 </file>
 
 <file path=word/footer2.xml><?xml version="1.0" encoding="utf-8"?>
-<w:ftr xmlns:wpc="http://schemas.microsoft.com/office/word/2010/wordprocessingCanvas" xmlns:cx="http://schemas.microsoft.com/office/drawing/2014/chartex" xmlns:cx1="http://schemas.microsoft.com/office/drawing/2015/9/8/chartex" xmlns:cx2="http://schemas.microsoft.com/office/drawing/2015/10/21/chartex" xmlns:cx3="http://schemas.microsoft.com/office/drawing/2016/5/9/chartex" xmlns:cx4="http://schemas.microsoft.com/office/drawing/2016/5/10/chartex" xmlns:cx5="http://schemas.microsoft.com/office/drawing/2016/5/11/chartex" xmlns:cx6="http://schemas.microsoft.com/office/drawing/2016/5/12/chartex" xmlns:cx7="http://schemas.microsoft.com/office/drawing/2016/5/13/chartex" xmlns:cx8="http://schemas.microsoft.com/office/drawing/2016/5/14/chartex" xmlns:mc="http://schemas.openxmlformats.org/markup-compatibility/2006" xmlns:aink="http://schemas.microsoft.com/office/drawing/2016/ink" xmlns:am3d="http://schemas.microsoft.com/office/drawing/2017/model3d" xmlns:o="urn:schemas-microsoft-com:office:office" xmlns:r="http://schemas.openxmlformats.org/officeDocument/2006/relationships" xmlns:m="http://schemas.openxmlformats.org/officeDocument/2006/math" xmlns:v="urn:schemas-microsoft-com:vml" xmlns:wp14="http://schemas.microsoft.com/office/word/2010/wordprocessingDrawing" xmlns:wp="http://schemas.openxmlformats.org/drawingml/2006/wordprocessingDrawing" xmlns:w10="urn:schemas-microsoft-com:office:word" xmlns:w="http://schemas.openxmlformats.org/wordprocessingml/2006/main" xmlns:w14="http://schemas.microsoft.com/office/word/2010/wordml" xmlns:w15="http://schemas.microsoft.com/office/word/2012/wordml" xmlns:w16cid="http://schemas.microsoft.com/office/word/2016/wordml/cid" xmlns:w16se="http://schemas.microsoft.com/office/word/2015/wordml/symex" xmlns:wpg="http://schemas.microsoft.com/office/word/2010/wordprocessingGroup" xmlns:wpi="http://schemas.microsoft.com/office/word/2010/wordprocessingInk" xmlns:wne="http://schemas.microsoft.com/office/word/2006/wordml" xmlns:wps="http://schemas.microsoft.com/office/word/2010/wordprocessingShape" mc:Ignorable="w14 w15 w16se w16cid wp14">
+<w:ftr xmlns:wpc="http://schemas.microsoft.com/office/word/2010/wordprocessingCanvas" xmlns:cx="http://schemas.microsoft.com/office/drawing/2014/chartex" xmlns:cx1="http://schemas.microsoft.com/office/drawing/2015/9/8/chartex" xmlns:cx2="http://schemas.microsoft.com/office/drawing/2015/10/21/chartex" xmlns:cx3="http://schemas.microsoft.com/office/drawing/2016/5/9/chartex" xmlns:cx4="http://schemas.microsoft.com/office/drawing/2016/5/10/chartex" xmlns:cx5="http://schemas.microsoft.com/office/drawing/2016/5/11/chartex" xmlns:cx6="http://schemas.microsoft.com/office/drawing/2016/5/12/chartex" xmlns:cx7="http://schemas.microsoft.com/office/drawing/2016/5/13/chartex" xmlns:cx8="http://schemas.microsoft.com/office/drawing/2016/5/14/chartex" xmlns:mc="http://schemas.openxmlformats.org/markup-compatibility/2006" xmlns:aink="http://schemas.microsoft.com/office/drawing/2016/ink" xmlns:am3d="http://schemas.microsoft.com/office/drawing/2017/model3d" xmlns:o="urn:schemas-microsoft-com:office:office" xmlns:r="http://schemas.openxmlformats.org/officeDocument/2006/relationships" xmlns:m="http://schemas.openxmlformats.org/officeDocument/2006/math" xmlns:v="urn:schemas-microsoft-com:vml" xmlns:wp14="http://schemas.microsoft.com/office/word/2010/wordprocessingDrawing" xmlns:wp="http://schemas.openxmlformats.org/drawingml/2006/wordprocessingDrawing" xmlns:w10="urn:schemas-microsoft-com:office:word" xmlns:w="http://schemas.openxmlformats.org/wordprocessingml/2006/main" xmlns:w14="http://schemas.microsoft.com/office/word/2010/wordml" xmlns:w15="http://schemas.microsoft.com/office/word/2012/wordml" xmlns:w16cex="http://schemas.microsoft.com/office/word/2018/wordml/cex" xmlns:w16cid="http://schemas.microsoft.com/office/word/2016/wordml/cid" xmlns:w16="http://schemas.microsoft.com/office/word/2018/wordml" xmlns:w16se="http://schemas.microsoft.com/office/word/2015/wordml/symex" xmlns:wpg="http://schemas.microsoft.com/office/word/2010/wordprocessingGroup" xmlns:wpi="http://schemas.microsoft.com/office/word/2010/wordprocessingInk" xmlns:wne="http://schemas.microsoft.com/office/word/2006/wordml" xmlns:wps="http://schemas.microsoft.com/office/word/2010/wordprocessingShape" mc:Ignorable="w14 w15 w16se w16cid w16 w16cex wp14">
   <w:sdt>
     <w:sdtPr>
       <w:id w:val="-2097550264"/>
@@ -5207,7 +5455,7 @@
 </file>
 
 <file path=word/footnotes.xml><?xml version="1.0" encoding="utf-8"?>
-<w:footnotes xmlns:wpc="http://schemas.microsoft.com/office/word/2010/wordprocessingCanvas" xmlns:cx="http://schemas.microsoft.com/office/drawing/2014/chartex" xmlns:cx1="http://schemas.microsoft.com/office/drawing/2015/9/8/chartex" xmlns:cx2="http://schemas.microsoft.com/office/drawing/2015/10/21/chartex" xmlns:cx3="http://schemas.microsoft.com/office/drawing/2016/5/9/chartex" xmlns:cx4="http://schemas.microsoft.com/office/drawing/2016/5/10/chartex" xmlns:cx5="http://schemas.microsoft.com/office/drawing/2016/5/11/chartex" xmlns:cx6="http://schemas.microsoft.com/office/drawing/2016/5/12/chartex" xmlns:cx7="http://schemas.microsoft.com/office/drawing/2016/5/13/chartex" xmlns:cx8="http://schemas.microsoft.com/office/drawing/2016/5/14/chartex" xmlns:mc="http://schemas.openxmlformats.org/markup-compatibility/2006" xmlns:aink="http://schemas.microsoft.com/office/drawing/2016/ink" xmlns:am3d="http://schemas.microsoft.com/office/drawing/2017/model3d" xmlns:o="urn:schemas-microsoft-com:office:office" xmlns:r="http://schemas.openxmlformats.org/officeDocument/2006/relationships" xmlns:m="http://schemas.openxmlformats.org/officeDocument/2006/math" xmlns:v="urn:schemas-microsoft-com:vml" xmlns:wp14="http://schemas.microsoft.com/office/word/2010/wordprocessingDrawing" xmlns:wp="http://schemas.openxmlformats.org/drawingml/2006/wordprocessingDrawing" xmlns:w10="urn:schemas-microsoft-com:office:word" xmlns:w="http://schemas.openxmlformats.org/wordprocessingml/2006/main" xmlns:w14="http://schemas.microsoft.com/office/word/2010/wordml" xmlns:w15="http://schemas.microsoft.com/office/word/2012/wordml" xmlns:w16cid="http://schemas.microsoft.com/office/word/2016/wordml/cid" xmlns:w16se="http://schemas.microsoft.com/office/word/2015/wordml/symex" xmlns:wpg="http://schemas.microsoft.com/office/word/2010/wordprocessingGroup" xmlns:wpi="http://schemas.microsoft.com/office/word/2010/wordprocessingInk" xmlns:wne="http://schemas.microsoft.com/office/word/2006/wordml" xmlns:wps="http://schemas.microsoft.com/office/word/2010/wordprocessingShape" mc:Ignorable="w14 w15 w16se w16cid wp14">
+<w:footnotes xmlns:wpc="http://schemas.microsoft.com/office/word/2010/wordprocessingCanvas" xmlns:cx="http://schemas.microsoft.com/office/drawing/2014/chartex" xmlns:cx1="http://schemas.microsoft.com/office/drawing/2015/9/8/chartex" xmlns:cx2="http://schemas.microsoft.com/office/drawing/2015/10/21/chartex" xmlns:cx3="http://schemas.microsoft.com/office/drawing/2016/5/9/chartex" xmlns:cx4="http://schemas.microsoft.com/office/drawing/2016/5/10/chartex" xmlns:cx5="http://schemas.microsoft.com/office/drawing/2016/5/11/chartex" xmlns:cx6="http://schemas.microsoft.com/office/drawing/2016/5/12/chartex" xmlns:cx7="http://schemas.microsoft.com/office/drawing/2016/5/13/chartex" xmlns:cx8="http://schemas.microsoft.com/office/drawing/2016/5/14/chartex" xmlns:mc="http://schemas.openxmlformats.org/markup-compatibility/2006" xmlns:aink="http://schemas.microsoft.com/office/drawing/2016/ink" xmlns:am3d="http://schemas.microsoft.com/office/drawing/2017/model3d" xmlns:o="urn:schemas-microsoft-com:office:office" xmlns:r="http://schemas.openxmlformats.org/officeDocument/2006/relationships" xmlns:m="http://schemas.openxmlformats.org/officeDocument/2006/math" xmlns:v="urn:schemas-microsoft-com:vml" xmlns:wp14="http://schemas.microsoft.com/office/word/2010/wordprocessingDrawing" xmlns:wp="http://schemas.openxmlformats.org/drawingml/2006/wordprocessingDrawing" xmlns:w10="urn:schemas-microsoft-com:office:word" xmlns:w="http://schemas.openxmlformats.org/wordprocessingml/2006/main" xmlns:w14="http://schemas.microsoft.com/office/word/2010/wordml" xmlns:w15="http://schemas.microsoft.com/office/word/2012/wordml" xmlns:w16cex="http://schemas.microsoft.com/office/word/2018/wordml/cex" xmlns:w16cid="http://schemas.microsoft.com/office/word/2016/wordml/cid" xmlns:w16="http://schemas.microsoft.com/office/word/2018/wordml" xmlns:w16se="http://schemas.microsoft.com/office/word/2015/wordml/symex" xmlns:wpg="http://schemas.microsoft.com/office/word/2010/wordprocessingGroup" xmlns:wpi="http://schemas.microsoft.com/office/word/2010/wordprocessingInk" xmlns:wne="http://schemas.microsoft.com/office/word/2006/wordml" xmlns:wps="http://schemas.microsoft.com/office/word/2010/wordprocessingShape" mc:Ignorable="w14 w15 w16se w16cid w16 w16cex wp14">
   <w:footnote w:type="separator" w:id="-1">
     <w:p>
       <w:pPr>
@@ -5232,7 +5480,7 @@
 </file>
 
 <file path=word/numbering.xml><?xml version="1.0" encoding="utf-8"?>
-<w:numbering xmlns:wpc="http://schemas.microsoft.com/office/word/2010/wordprocessingCanvas" xmlns:cx="http://schemas.microsoft.com/office/drawing/2014/chartex" xmlns:cx1="http://schemas.microsoft.com/office/drawing/2015/9/8/chartex" xmlns:cx2="http://schemas.microsoft.com/office/drawing/2015/10/21/chartex" xmlns:cx3="http://schemas.microsoft.com/office/drawing/2016/5/9/chartex" xmlns:cx4="http://schemas.microsoft.com/office/drawing/2016/5/10/chartex" xmlns:cx5="http://schemas.microsoft.com/office/drawing/2016/5/11/chartex" xmlns:cx6="http://schemas.microsoft.com/office/drawing/2016/5/12/chartex" xmlns:cx7="http://schemas.microsoft.com/office/drawing/2016/5/13/chartex" xmlns:cx8="http://schemas.microsoft.com/office/drawing/2016/5/14/chartex" xmlns:mc="http://schemas.openxmlformats.org/markup-compatibility/2006" xmlns:aink="http://schemas.microsoft.com/office/drawing/2016/ink" xmlns:am3d="http://schemas.microsoft.com/office/drawing/2017/model3d" xmlns:o="urn:schemas-microsoft-com:office:office" xmlns:r="http://schemas.openxmlformats.org/officeDocument/2006/relationships" xmlns:m="http://schemas.openxmlformats.org/officeDocument/2006/math" xmlns:v="urn:schemas-microsoft-com:vml" xmlns:wp14="http://schemas.microsoft.com/office/word/2010/wordprocessingDrawing" xmlns:wp="http://schemas.openxmlformats.org/drawingml/2006/wordprocessingDrawing" xmlns:w10="urn:schemas-microsoft-com:office:word" xmlns:w="http://schemas.openxmlformats.org/wordprocessingml/2006/main" xmlns:w14="http://schemas.microsoft.com/office/word/2010/wordml" xmlns:w15="http://schemas.microsoft.com/office/word/2012/wordml" xmlns:w16cid="http://schemas.microsoft.com/office/word/2016/wordml/cid" xmlns:w16se="http://schemas.microsoft.com/office/word/2015/wordml/symex" xmlns:wpg="http://schemas.microsoft.com/office/word/2010/wordprocessingGroup" xmlns:wpi="http://schemas.microsoft.com/office/word/2010/wordprocessingInk" xmlns:wne="http://schemas.microsoft.com/office/word/2006/wordml" xmlns:wps="http://schemas.microsoft.com/office/word/2010/wordprocessingShape" mc:Ignorable="w14 w15 w16se w16cid wp14">
+<w:numbering xmlns:wpc="http://schemas.microsoft.com/office/word/2010/wordprocessingCanvas" xmlns:cx="http://schemas.microsoft.com/office/drawing/2014/chartex" xmlns:cx1="http://schemas.microsoft.com/office/drawing/2015/9/8/chartex" xmlns:cx2="http://schemas.microsoft.com/office/drawing/2015/10/21/chartex" xmlns:cx3="http://schemas.microsoft.com/office/drawing/2016/5/9/chartex" xmlns:cx4="http://schemas.microsoft.com/office/drawing/2016/5/10/chartex" xmlns:cx5="http://schemas.microsoft.com/office/drawing/2016/5/11/chartex" xmlns:cx6="http://schemas.microsoft.com/office/drawing/2016/5/12/chartex" xmlns:cx7="http://schemas.microsoft.com/office/drawing/2016/5/13/chartex" xmlns:cx8="http://schemas.microsoft.com/office/drawing/2016/5/14/chartex" xmlns:mc="http://schemas.openxmlformats.org/markup-compatibility/2006" xmlns:aink="http://schemas.microsoft.com/office/drawing/2016/ink" xmlns:am3d="http://schemas.microsoft.com/office/drawing/2017/model3d" xmlns:o="urn:schemas-microsoft-com:office:office" xmlns:r="http://schemas.openxmlformats.org/officeDocument/2006/relationships" xmlns:m="http://schemas.openxmlformats.org/officeDocument/2006/math" xmlns:v="urn:schemas-microsoft-com:vml" xmlns:wp14="http://schemas.microsoft.com/office/word/2010/wordprocessingDrawing" xmlns:wp="http://schemas.openxmlformats.org/drawingml/2006/wordprocessingDrawing" xmlns:w10="urn:schemas-microsoft-com:office:word" xmlns:w="http://schemas.openxmlformats.org/wordprocessingml/2006/main" xmlns:w14="http://schemas.microsoft.com/office/word/2010/wordml" xmlns:w15="http://schemas.microsoft.com/office/word/2012/wordml" xmlns:w16cex="http://schemas.microsoft.com/office/word/2018/wordml/cex" xmlns:w16cid="http://schemas.microsoft.com/office/word/2016/wordml/cid" xmlns:w16="http://schemas.microsoft.com/office/word/2018/wordml" xmlns:w16se="http://schemas.microsoft.com/office/word/2015/wordml/symex" xmlns:wpg="http://schemas.microsoft.com/office/word/2010/wordprocessingGroup" xmlns:wpi="http://schemas.microsoft.com/office/word/2010/wordprocessingInk" xmlns:wne="http://schemas.microsoft.com/office/word/2006/wordml" xmlns:wps="http://schemas.microsoft.com/office/word/2010/wordprocessingShape" mc:Ignorable="w14 w15 w16se w16cid w16 w16cex wp14">
   <w:abstractNum w:abstractNumId="0" w15:restartNumberingAfterBreak="0">
     <w:nsid w:val="03993CFD"/>
     <w:multiLevelType w:val="hybridMultilevel"/>
@@ -7761,7 +8009,7 @@
 </file>
 
 <file path=word/styles.xml><?xml version="1.0" encoding="utf-8"?>
-<w:styles xmlns:mc="http://schemas.openxmlformats.org/markup-compatibility/2006" xmlns:r="http://schemas.openxmlformats.org/officeDocument/2006/relationships" xmlns:w="http://schemas.openxmlformats.org/wordprocessingml/2006/main" xmlns:w14="http://schemas.microsoft.com/office/word/2010/wordml" xmlns:w15="http://schemas.microsoft.com/office/word/2012/wordml" xmlns:w16cid="http://schemas.microsoft.com/office/word/2016/wordml/cid" xmlns:w16se="http://schemas.microsoft.com/office/word/2015/wordml/symex" mc:Ignorable="w14 w15 w16se w16cid">
+<w:styles xmlns:mc="http://schemas.openxmlformats.org/markup-compatibility/2006" xmlns:r="http://schemas.openxmlformats.org/officeDocument/2006/relationships" xmlns:w="http://schemas.openxmlformats.org/wordprocessingml/2006/main" xmlns:w14="http://schemas.microsoft.com/office/word/2010/wordml" xmlns:w15="http://schemas.microsoft.com/office/word/2012/wordml" xmlns:w16cex="http://schemas.microsoft.com/office/word/2018/wordml/cex" xmlns:w16cid="http://schemas.microsoft.com/office/word/2016/wordml/cid" xmlns:w16="http://schemas.microsoft.com/office/word/2018/wordml" xmlns:w16se="http://schemas.microsoft.com/office/word/2015/wordml/symex" mc:Ignorable="w14 w15 w16se w16cid w16 w16cex">
   <w:docDefaults>
     <w:rPrDefault>
       <w:rPr>
@@ -9063,7 +9311,7 @@
 </file>
 
 <file path=word/glossary/document.xml><?xml version="1.0" encoding="utf-8"?>
-<w:glossaryDocument xmlns:wpc="http://schemas.microsoft.com/office/word/2010/wordprocessingCanvas" xmlns:cx="http://schemas.microsoft.com/office/drawing/2014/chartex" xmlns:cx1="http://schemas.microsoft.com/office/drawing/2015/9/8/chartex" xmlns:cx2="http://schemas.microsoft.com/office/drawing/2015/10/21/chartex" xmlns:cx3="http://schemas.microsoft.com/office/drawing/2016/5/9/chartex" xmlns:cx4="http://schemas.microsoft.com/office/drawing/2016/5/10/chartex" xmlns:cx5="http://schemas.microsoft.com/office/drawing/2016/5/11/chartex" xmlns:cx6="http://schemas.microsoft.com/office/drawing/2016/5/12/chartex" xmlns:cx7="http://schemas.microsoft.com/office/drawing/2016/5/13/chartex" xmlns:cx8="http://schemas.microsoft.com/office/drawing/2016/5/14/chartex" xmlns:mc="http://schemas.openxmlformats.org/markup-compatibility/2006" xmlns:aink="http://schemas.microsoft.com/office/drawing/2016/ink" xmlns:am3d="http://schemas.microsoft.com/office/drawing/2017/model3d" xmlns:o="urn:schemas-microsoft-com:office:office" xmlns:r="http://schemas.openxmlformats.org/officeDocument/2006/relationships" xmlns:m="http://schemas.openxmlformats.org/officeDocument/2006/math" xmlns:v="urn:schemas-microsoft-com:vml" xmlns:wp14="http://schemas.microsoft.com/office/word/2010/wordprocessingDrawing" xmlns:wp="http://schemas.openxmlformats.org/drawingml/2006/wordprocessingDrawing" xmlns:w10="urn:schemas-microsoft-com:office:word" xmlns:w="http://schemas.openxmlformats.org/wordprocessingml/2006/main" xmlns:w14="http://schemas.microsoft.com/office/word/2010/wordml" xmlns:w15="http://schemas.microsoft.com/office/word/2012/wordml" xmlns:w16cid="http://schemas.microsoft.com/office/word/2016/wordml/cid" xmlns:w16se="http://schemas.microsoft.com/office/word/2015/wordml/symex" xmlns:wpg="http://schemas.microsoft.com/office/word/2010/wordprocessingGroup" xmlns:wpi="http://schemas.microsoft.com/office/word/2010/wordprocessingInk" xmlns:wne="http://schemas.microsoft.com/office/word/2006/wordml" xmlns:wps="http://schemas.microsoft.com/office/word/2010/wordprocessingShape" mc:Ignorable="w14 w15 w16se w16cid wp14">
+<w:glossaryDocument xmlns:wpc="http://schemas.microsoft.com/office/word/2010/wordprocessingCanvas" xmlns:cx="http://schemas.microsoft.com/office/drawing/2014/chartex" xmlns:cx1="http://schemas.microsoft.com/office/drawing/2015/9/8/chartex" xmlns:cx2="http://schemas.microsoft.com/office/drawing/2015/10/21/chartex" xmlns:cx3="http://schemas.microsoft.com/office/drawing/2016/5/9/chartex" xmlns:cx4="http://schemas.microsoft.com/office/drawing/2016/5/10/chartex" xmlns:cx5="http://schemas.microsoft.com/office/drawing/2016/5/11/chartex" xmlns:cx6="http://schemas.microsoft.com/office/drawing/2016/5/12/chartex" xmlns:cx7="http://schemas.microsoft.com/office/drawing/2016/5/13/chartex" xmlns:cx8="http://schemas.microsoft.com/office/drawing/2016/5/14/chartex" xmlns:mc="http://schemas.openxmlformats.org/markup-compatibility/2006" xmlns:aink="http://schemas.microsoft.com/office/drawing/2016/ink" xmlns:am3d="http://schemas.microsoft.com/office/drawing/2017/model3d" xmlns:o="urn:schemas-microsoft-com:office:office" xmlns:r="http://schemas.openxmlformats.org/officeDocument/2006/relationships" xmlns:m="http://schemas.openxmlformats.org/officeDocument/2006/math" xmlns:v="urn:schemas-microsoft-com:vml" xmlns:wp14="http://schemas.microsoft.com/office/word/2010/wordprocessingDrawing" xmlns:wp="http://schemas.openxmlformats.org/drawingml/2006/wordprocessingDrawing" xmlns:w10="urn:schemas-microsoft-com:office:word" xmlns:w="http://schemas.openxmlformats.org/wordprocessingml/2006/main" xmlns:w14="http://schemas.microsoft.com/office/word/2010/wordml" xmlns:w15="http://schemas.microsoft.com/office/word/2012/wordml" xmlns:w16cex="http://schemas.microsoft.com/office/word/2018/wordml/cex" xmlns:w16cid="http://schemas.microsoft.com/office/word/2016/wordml/cid" xmlns:w16="http://schemas.microsoft.com/office/word/2018/wordml" xmlns:w16se="http://schemas.microsoft.com/office/word/2015/wordml/symex" xmlns:wpg="http://schemas.microsoft.com/office/word/2010/wordprocessingGroup" xmlns:wpi="http://schemas.microsoft.com/office/word/2010/wordprocessingInk" xmlns:wne="http://schemas.microsoft.com/office/word/2006/wordml" xmlns:wps="http://schemas.microsoft.com/office/word/2010/wordprocessingShape" mc:Ignorable="w14 w15 w16se w16cid w16 w16cex wp14">
   <w:docParts>
     <w:docPart>
       <w:docPartPr>
@@ -9128,7 +9376,7 @@
 </file>
 
 <file path=word/glossary/fontTable.xml><?xml version="1.0" encoding="utf-8"?>
-<w:fonts xmlns:mc="http://schemas.openxmlformats.org/markup-compatibility/2006" xmlns:r="http://schemas.openxmlformats.org/officeDocument/2006/relationships" xmlns:w="http://schemas.openxmlformats.org/wordprocessingml/2006/main" xmlns:w14="http://schemas.microsoft.com/office/word/2010/wordml" xmlns:w15="http://schemas.microsoft.com/office/word/2012/wordml" xmlns:w16cid="http://schemas.microsoft.com/office/word/2016/wordml/cid" xmlns:w16se="http://schemas.microsoft.com/office/word/2015/wordml/symex" mc:Ignorable="w14 w15 w16se w16cid">
+<w:fonts xmlns:mc="http://schemas.openxmlformats.org/markup-compatibility/2006" xmlns:r="http://schemas.openxmlformats.org/officeDocument/2006/relationships" xmlns:w="http://schemas.openxmlformats.org/wordprocessingml/2006/main" xmlns:w14="http://schemas.microsoft.com/office/word/2010/wordml" xmlns:w15="http://schemas.microsoft.com/office/word/2012/wordml" xmlns:w16cex="http://schemas.microsoft.com/office/word/2018/wordml/cex" xmlns:w16cid="http://schemas.microsoft.com/office/word/2016/wordml/cid" xmlns:w16="http://schemas.microsoft.com/office/word/2018/wordml" xmlns:w16se="http://schemas.microsoft.com/office/word/2015/wordml/symex" mc:Ignorable="w14 w15 w16se w16cid w16 w16cex">
   <w:font w:name="Symbol">
     <w:panose1 w:val="05050102010706020507"/>
     <w:charset w:val="02"/>
@@ -9182,7 +9430,7 @@
 </file>
 
 <file path=word/glossary/settings.xml><?xml version="1.0" encoding="utf-8"?>
-<w:settings xmlns:mc="http://schemas.openxmlformats.org/markup-compatibility/2006" xmlns:o="urn:schemas-microsoft-com:office:office" xmlns:r="http://schemas.openxmlformats.org/officeDocument/2006/relationships" xmlns:m="http://schemas.openxmlformats.org/officeDocument/2006/math" xmlns:v="urn:schemas-microsoft-com:vml" xmlns:w10="urn:schemas-microsoft-com:office:word" xmlns:w="http://schemas.openxmlformats.org/wordprocessingml/2006/main" xmlns:w14="http://schemas.microsoft.com/office/word/2010/wordml" xmlns:w15="http://schemas.microsoft.com/office/word/2012/wordml" xmlns:w16cid="http://schemas.microsoft.com/office/word/2016/wordml/cid" xmlns:w16se="http://schemas.microsoft.com/office/word/2015/wordml/symex" xmlns:sl="http://schemas.openxmlformats.org/schemaLibrary/2006/main" mc:Ignorable="w14 w15 w16se w16cid">
+<w:settings xmlns:mc="http://schemas.openxmlformats.org/markup-compatibility/2006" xmlns:o="urn:schemas-microsoft-com:office:office" xmlns:r="http://schemas.openxmlformats.org/officeDocument/2006/relationships" xmlns:m="http://schemas.openxmlformats.org/officeDocument/2006/math" xmlns:v="urn:schemas-microsoft-com:vml" xmlns:w10="urn:schemas-microsoft-com:office:word" xmlns:w="http://schemas.openxmlformats.org/wordprocessingml/2006/main" xmlns:w14="http://schemas.microsoft.com/office/word/2010/wordml" xmlns:w15="http://schemas.microsoft.com/office/word/2012/wordml" xmlns:w16cex="http://schemas.microsoft.com/office/word/2018/wordml/cex" xmlns:w16cid="http://schemas.microsoft.com/office/word/2016/wordml/cid" xmlns:w16="http://schemas.microsoft.com/office/word/2018/wordml" xmlns:w16se="http://schemas.microsoft.com/office/word/2015/wordml/symex" xmlns:sl="http://schemas.openxmlformats.org/schemaLibrary/2006/main" mc:Ignorable="w14 w15 w16se w16cid w16 w16cex">
   <w:view w:val="normal"/>
   <w:revisionView w:comments="0"/>
   <w:defaultTabStop w:val="720"/>
@@ -9223,7 +9471,7 @@
 </file>
 
 <file path=word/glossary/styles.xml><?xml version="1.0" encoding="utf-8"?>
-<w:styles xmlns:mc="http://schemas.openxmlformats.org/markup-compatibility/2006" xmlns:r="http://schemas.openxmlformats.org/officeDocument/2006/relationships" xmlns:w="http://schemas.openxmlformats.org/wordprocessingml/2006/main" xmlns:w14="http://schemas.microsoft.com/office/word/2010/wordml" xmlns:w15="http://schemas.microsoft.com/office/word/2012/wordml" xmlns:w16cid="http://schemas.microsoft.com/office/word/2016/wordml/cid" xmlns:w16se="http://schemas.microsoft.com/office/word/2015/wordml/symex" mc:Ignorable="w14 w15 w16se w16cid">
+<w:styles xmlns:mc="http://schemas.openxmlformats.org/markup-compatibility/2006" xmlns:r="http://schemas.openxmlformats.org/officeDocument/2006/relationships" xmlns:w="http://schemas.openxmlformats.org/wordprocessingml/2006/main" xmlns:w14="http://schemas.microsoft.com/office/word/2010/wordml" xmlns:w15="http://schemas.microsoft.com/office/word/2012/wordml" xmlns:w16cex="http://schemas.microsoft.com/office/word/2018/wordml/cex" xmlns:w16cid="http://schemas.microsoft.com/office/word/2016/wordml/cid" xmlns:w16="http://schemas.microsoft.com/office/word/2018/wordml" xmlns:w16se="http://schemas.microsoft.com/office/word/2015/wordml/symex" mc:Ignorable="w14 w15 w16se w16cid w16 w16cex">
   <w:docDefaults>
     <w:rPrDefault>
       <w:rPr>
@@ -9670,7 +9918,7 @@
 </file>
 
 <file path=word/glossary/webSettings.xml><?xml version="1.0" encoding="utf-8"?>
-<w:webSettings xmlns:mc="http://schemas.openxmlformats.org/markup-compatibility/2006" xmlns:r="http://schemas.openxmlformats.org/officeDocument/2006/relationships" xmlns:w="http://schemas.openxmlformats.org/wordprocessingml/2006/main" xmlns:w14="http://schemas.microsoft.com/office/word/2010/wordml" xmlns:w15="http://schemas.microsoft.com/office/word/2012/wordml" xmlns:w16cid="http://schemas.microsoft.com/office/word/2016/wordml/cid" xmlns:w16se="http://schemas.microsoft.com/office/word/2015/wordml/symex" mc:Ignorable="w14 w15 w16se w16cid">
+<w:webSettings xmlns:mc="http://schemas.openxmlformats.org/markup-compatibility/2006" xmlns:r="http://schemas.openxmlformats.org/officeDocument/2006/relationships" xmlns:w="http://schemas.openxmlformats.org/wordprocessingml/2006/main" xmlns:w14="http://schemas.microsoft.com/office/word/2010/wordml" xmlns:w15="http://schemas.microsoft.com/office/word/2012/wordml" xmlns:w16cex="http://schemas.microsoft.com/office/word/2018/wordml/cex" xmlns:w16cid="http://schemas.microsoft.com/office/word/2016/wordml/cid" xmlns:w16="http://schemas.microsoft.com/office/word/2018/wordml" xmlns:w16se="http://schemas.microsoft.com/office/word/2015/wordml/symex" mc:Ignorable="w14 w15 w16se w16cid w16 w16cex">
   <w:optimizeForBrowser/>
   <w:allowPNG/>
 </w:webSettings>
@@ -9942,7 +10190,7 @@
 </file>
 
 <file path=customXml/itemProps1.xml><?xml version="1.0" encoding="utf-8"?>
-<ds:datastoreItem xmlns:ds="http://schemas.openxmlformats.org/officeDocument/2006/customXml" ds:itemID="{06078F7E-F324-4A5C-A3C1-ABBC88D27D43}">
+<ds:datastoreItem xmlns:ds="http://schemas.openxmlformats.org/officeDocument/2006/customXml" ds:itemID="{A9570F18-4E40-45E7-A30F-F88FE9141608}">
   <ds:schemaRefs>
     <ds:schemaRef ds:uri="http://schemas.openxmlformats.org/officeDocument/2006/bibliography"/>
   </ds:schemaRefs>

</xml_diff>